<commit_message>
Final changes before submission manuscript
</commit_message>
<xml_diff>
--- a/results.docx
+++ b/results.docx
@@ -147,7 +147,7 @@
               <w:jc w:val="left"/>
             </w:pPr>
             <w:r>
-              <w:t xml:space="preserve">Gender (% Male)</w:t>
+              <w:t xml:space="preserve">Gender (% Men)</w:t>
             </w:r>
           </w:p>
         </w:tc>
@@ -494,7 +494,7 @@
               <w:jc w:val="left"/>
             </w:pPr>
             <w:r>
-              <w:t xml:space="preserve">176</w:t>
+              <w:t xml:space="preserve">180</w:t>
             </w:r>
           </w:p>
         </w:tc>
@@ -518,7 +518,7 @@
               <w:jc w:val="left"/>
             </w:pPr>
             <w:r>
-              <w:t xml:space="preserve">35</w:t>
+              <w:t xml:space="preserve">31</w:t>
             </w:r>
           </w:p>
         </w:tc>
@@ -533,6 +533,26 @@
         <w:t xml:space="preserve">Disease Progression</w:t>
       </w:r>
       <w:bookmarkEnd w:id="22"/>
+    </w:p>
+    <w:p>
+      <w:pPr>
+        <w:pStyle w:val="SourceCode"/>
+      </w:pPr>
+      <w:r>
+        <w:rPr>
+          <w:rStyle w:val="VerbatimChar"/>
+        </w:rPr>
+        <w:t xml:space="preserve">## quartz_off_screen </w:t>
+      </w:r>
+      <w:r>
+        <w:br w:type="textWrapping"/>
+      </w:r>
+      <w:r>
+        <w:rPr>
+          <w:rStyle w:val="VerbatimChar"/>
+        </w:rPr>
+        <w:t xml:space="preserve">##                 2</w:t>
+      </w:r>
     </w:p>
     <w:p>
       <w:pPr>
@@ -543,7 +563,7 @@
           <wp:inline>
             <wp:extent cx="5334000" cy="3556000"/>
             <wp:effectExtent b="0" l="0" r="0" t="0"/>
-            <wp:docPr descr="Figure 1: Descriptive MDS-UPDRS III Progression. Average MDS-UPDRS III progression in the first 4 years, categorized by number of years of treatment in the first 2 years of the disease. Only “Off” measurements are shown. These included semi-annual measurements until treatment initiation and annual measurements after treatment initiation (because only the annual measurements were specifically defined as “Off” state in PPMI)." title="" id="1" name="Picture"/>
+            <wp:docPr descr="Figure 1: Average MDS-UPDRS III in OFF-state scores in the first four years, categorized by number of treatment years in the first two years of follow-up. Scores are obtained during biannual measurements until treatment initiation and annual measurements after treatment initiation." title="" id="1" name="Picture"/>
             <a:graphic>
               <a:graphicData uri="http://schemas.openxmlformats.org/drawingml/2006/picture">
                 <pic:pic>
@@ -586,54 +606,38 @@
         <w:pStyle w:val="ImageCaption"/>
       </w:pPr>
       <w:r>
-        <w:t xml:space="preserve">Figure 1: Descriptive MDS-UPDRS III Progression. Average MDS-UPDRS III progression in the first 4 years, categorized by number of years of treatment in the first 2 years of the disease. Only</w:t>
-      </w:r>
-      <w:r>
-        <w:t xml:space="preserve"> </w:t>
-      </w:r>
-      <w:r>
-        <w:t xml:space="preserve">“</w:t>
-      </w:r>
-      <w:r>
-        <w:t xml:space="preserve">Off</w:t>
-      </w:r>
-      <w:r>
-        <w:t xml:space="preserve">”</w:t>
-      </w:r>
-      <w:r>
-        <w:t xml:space="preserve"> </w:t>
-      </w:r>
-      <w:r>
-        <w:t xml:space="preserve">measurements are shown. These included semi-annual measurements until treatment initiation and annual measurements after treatment initiation (because only the annual measurements were specifically defined as</w:t>
-      </w:r>
-      <w:r>
-        <w:t xml:space="preserve"> </w:t>
-      </w:r>
-      <w:r>
-        <w:t xml:space="preserve">“</w:t>
-      </w:r>
-      <w:r>
-        <w:t xml:space="preserve">Off</w:t>
-      </w:r>
-      <w:r>
-        <w:t xml:space="preserve">”</w:t>
-      </w:r>
-      <w:r>
-        <w:t xml:space="preserve"> </w:t>
-      </w:r>
-      <w:r>
-        <w:t xml:space="preserve">state in PPMI).</w:t>
+        <w:t xml:space="preserve">Figure 1: Average MDS-UPDRS III in OFF-state scores in the first four years, categorized by number of treatment years in the first two years of follow-up. Scores are obtained during biannual measurements until treatment initiation and annual measurements after treatment initiation.</w:t>
       </w:r>
     </w:p>
     <w:p>
       <w:pPr>
         <w:pStyle w:val="Heading1"/>
       </w:pPr>
-      <w:bookmarkStart w:id="24" w:name="confouding-adjustment"/>
-      <w:r>
-        <w:t xml:space="preserve">Confouding adjustment</w:t>
+      <w:bookmarkStart w:id="24" w:name="confounding-adjustment"/>
+      <w:r>
+        <w:t xml:space="preserve">Confounding adjustment</w:t>
       </w:r>
       <w:bookmarkEnd w:id="24"/>
+    </w:p>
+    <w:p>
+      <w:pPr>
+        <w:pStyle w:val="SourceCode"/>
+      </w:pPr>
+      <w:r>
+        <w:rPr>
+          <w:rStyle w:val="VerbatimChar"/>
+        </w:rPr>
+        <w:t xml:space="preserve">## quartz_off_screen </w:t>
+      </w:r>
+      <w:r>
+        <w:br w:type="textWrapping"/>
+      </w:r>
+      <w:r>
+        <w:rPr>
+          <w:rStyle w:val="VerbatimChar"/>
+        </w:rPr>
+        <w:t xml:space="preserve">##                 2</w:t>
+      </w:r>
     </w:p>
     <w:p>
       <w:pPr>
@@ -644,7 +648,7 @@
           <wp:inline>
             <wp:extent cx="5334000" cy="1600200"/>
             <wp:effectExtent b="0" l="0" r="0" t="0"/>
-            <wp:docPr descr="Figure 2: Effect of an additional year of PD medication therapy on outcomes after two years and considering all observations, estimated using different methods. For MDS-UPDRS, higher scores correspond to worse outcome, for Modified Schwab &amp; England, lower scores correspond to worse outcomes. Adjusting for more of the (time-varying) confounding removes more of the spurious negative effects due to worse-off patients being more likely to start therapy early." title="" id="1" name="Picture"/>
+            <wp:docPr descr="Figure 2: Effect of an additional year of PD medication therapy on outcomes after two years in the subpopulation of patients that had started therapy at the time of measurement, estimated using different methods. For MDS-UPDRS, higher scores correspond to worse outcome, for Modified Schwab &amp; England, lower scores correspond to worse outcomes. Adjusting for more of the (time-varying) confounding removes more of the spurious negative effects due to worse-off patients being more likely to start therapy early." title="" id="1" name="Picture"/>
             <a:graphic>
               <a:graphicData uri="http://schemas.openxmlformats.org/drawingml/2006/picture">
                 <pic:pic>
@@ -687,7 +691,7 @@
         <w:pStyle w:val="ImageCaption"/>
       </w:pPr>
       <w:r>
-        <w:t xml:space="preserve">Figure 2: Effect of an additional year of PD medication therapy on outcomes after two years and considering all observations, estimated using different methods. For MDS-UPDRS, higher scores correspond to worse outcome, for Modified Schwab &amp; England, lower scores correspond to worse outcomes. Adjusting for more of the (time-varying) confounding removes more of the spurious negative effects due to worse-off patients being more likely to start therapy early.</w:t>
+        <w:t xml:space="preserve">Figure 2: Effect of an additional year of PD medication therapy on outcomes after two years in the subpopulation of patients that had started therapy at the time of measurement, estimated using different methods. For MDS-UPDRS, higher scores correspond to worse outcome, for Modified Schwab &amp; England, lower scores correspond to worse outcomes. Adjusting for more of the (time-varying) confounding removes more of the spurious negative effects due to worse-off patients being more likely to start therapy early.</w:t>
       </w:r>
     </w:p>
     <w:p>
@@ -699,6 +703,26 @@
         <w:t xml:space="preserve">Main Outcomes</w:t>
       </w:r>
       <w:bookmarkEnd w:id="26"/>
+    </w:p>
+    <w:p>
+      <w:pPr>
+        <w:pStyle w:val="SourceCode"/>
+      </w:pPr>
+      <w:r>
+        <w:rPr>
+          <w:rStyle w:val="VerbatimChar"/>
+        </w:rPr>
+        <w:t xml:space="preserve">## quartz_off_screen </w:t>
+      </w:r>
+      <w:r>
+        <w:br w:type="textWrapping"/>
+      </w:r>
+      <w:r>
+        <w:rPr>
+          <w:rStyle w:val="VerbatimChar"/>
+        </w:rPr>
+        <w:t xml:space="preserve">##                 2</w:t>
+      </w:r>
     </w:p>
     <w:p>
       <w:pPr>
@@ -709,7 +733,7 @@
           <wp:inline>
             <wp:extent cx="5334000" cy="2133600"/>
             <wp:effectExtent b="0" l="0" r="0" t="0"/>
-            <wp:docPr descr="Figure 3: Effect of one year of PD medication treatment during the first two years of follow-up. Effect on MDS-UPDRS Part III subscore measured at year 2, 3 and 4, for inverse probability of treatment weighting and the parametric g-formula. Only patients who started medication therapy within two years are included in the analysis." title="" id="1" name="Picture"/>
+            <wp:docPr descr="Figure 3: Effect of one year of PD medication treatment during the first two years of follow-up. Effect on MDS-UPDRS Part III subscore measured at year 2, 3 and 4, for inverse probability of treatment weighting and the parametric g-formula. Only patients who have started medication therapy at the time of the outcome measurement are included in the analysis." title="" id="1" name="Picture"/>
             <a:graphic>
               <a:graphicData uri="http://schemas.openxmlformats.org/drawingml/2006/picture">
                 <pic:pic>
@@ -752,7 +776,15 @@
         <w:pStyle w:val="ImageCaption"/>
       </w:pPr>
       <w:r>
-        <w:t xml:space="preserve">Figure 3: Effect of one year of PD medication treatment during the first two years of follow-up. Effect on MDS-UPDRS Part III subscore measured at year 2, 3 and 4, for inverse probability of treatment weighting and the parametric g-formula. Only patients who started medication therapy within two years are included in the analysis.</w:t>
+        <w:t xml:space="preserve">Figure 3: Effect of one year of PD medication treatment during the first two years of follow-up. Effect on MDS-UPDRS Part III subscore measured at year 2, 3 and 4, for inverse probability of treatment weighting and the parametric g-formula. Only patients who have started medication therapy at the time of the outcome measurement are included in the analysis.</w:t>
+      </w:r>
+    </w:p>
+    <w:p>
+      <w:pPr>
+        <w:pStyle w:val="BodyText"/>
+      </w:pPr>
+      <w:r>
+        <w:t xml:space="preserve">In the table below: obs refers to the number of non-missing measurements used for the esitmation for the IPTW models, and to the number of simulated outcomes for the g-formula (4 treatment options times 100 simulations per patient for the year 2 outcomes and 5 treatment options times 100 simulations per patient for the other outcomes).</w:t>
       </w:r>
     </w:p>
     <w:tbl>
@@ -834,6 +866,23 @@
             </w:r>
           </w:p>
         </w:tc>
+        <w:tc>
+          <w:tcPr>
+            <w:tcBorders>
+              <w:bottom w:val="single"/>
+            </w:tcBorders>
+            <w:vAlign w:val="bottom"/>
+          </w:tcPr>
+          <w:p>
+            <w:pPr>
+              <w:pStyle w:val="Compact"/>
+              <w:jc w:val="right"/>
+            </w:pPr>
+            <w:r>
+              <w:t xml:space="preserve">obs</w:t>
+            </w:r>
+          </w:p>
+        </w:tc>
       </w:tr>
       <w:tr>
         <w:tc>
@@ -865,18 +914,29 @@
               <w:jc w:val="right"/>
             </w:pPr>
             <w:r>
-              <w:t xml:space="preserve">-3.52</w:t>
-            </w:r>
-          </w:p>
-        </w:tc>
-        <w:tc>
-          <w:p>
-            <w:pPr>
-              <w:pStyle w:val="Compact"/>
-              <w:jc w:val="left"/>
-            </w:pPr>
-            <w:r>
-              <w:t xml:space="preserve">(-6.93 - -0.1)</w:t>
+              <w:t xml:space="preserve">-5.19</w:t>
+            </w:r>
+          </w:p>
+        </w:tc>
+        <w:tc>
+          <w:p>
+            <w:pPr>
+              <w:pStyle w:val="Compact"/>
+              <w:jc w:val="left"/>
+            </w:pPr>
+            <w:r>
+              <w:t xml:space="preserve">(-9.95 - -0.43)</w:t>
+            </w:r>
+          </w:p>
+        </w:tc>
+        <w:tc>
+          <w:p>
+            <w:pPr>
+              <w:pStyle w:val="Compact"/>
+              <w:jc w:val="right"/>
+            </w:pPr>
+            <w:r>
+              <w:t xml:space="preserve">155</w:t>
             </w:r>
           </w:p>
         </w:tc>
@@ -889,18 +949,18 @@
               <w:jc w:val="left"/>
             </w:pPr>
             <w:r>
-              <w:t xml:space="preserve">Inverse Probability Weighting</w:t>
-            </w:r>
-          </w:p>
-        </w:tc>
-        <w:tc>
-          <w:p>
-            <w:pPr>
-              <w:pStyle w:val="Compact"/>
-              <w:jc w:val="left"/>
-            </w:pPr>
-            <w:r>
-              <w:t xml:space="preserve">3</w:t>
+              <w:t xml:space="preserve">g-formula</w:t>
+            </w:r>
+          </w:p>
+        </w:tc>
+        <w:tc>
+          <w:p>
+            <w:pPr>
+              <w:pStyle w:val="Compact"/>
+              <w:jc w:val="left"/>
+            </w:pPr>
+            <w:r>
+              <w:t xml:space="preserve">2</w:t>
             </w:r>
           </w:p>
         </w:tc>
@@ -911,18 +971,29 @@
               <w:jc w:val="right"/>
             </w:pPr>
             <w:r>
-              <w:t xml:space="preserve">-2.08</w:t>
-            </w:r>
-          </w:p>
-        </w:tc>
-        <w:tc>
-          <w:p>
-            <w:pPr>
-              <w:pStyle w:val="Compact"/>
-              <w:jc w:val="left"/>
-            </w:pPr>
-            <w:r>
-              <w:t xml:space="preserve">(-5.3 - 1.13)</w:t>
+              <w:t xml:space="preserve">-3.48</w:t>
+            </w:r>
+          </w:p>
+        </w:tc>
+        <w:tc>
+          <w:p>
+            <w:pPr>
+              <w:pStyle w:val="Compact"/>
+              <w:jc w:val="left"/>
+            </w:pPr>
+            <w:r>
+              <w:t xml:space="preserve">(-6.62 - -0.34)</w:t>
+            </w:r>
+          </w:p>
+        </w:tc>
+        <w:tc>
+          <w:p>
+            <w:pPr>
+              <w:pStyle w:val="Compact"/>
+              <w:jc w:val="right"/>
+            </w:pPr>
+            <w:r>
+              <w:t xml:space="preserve">120800</w:t>
             </w:r>
           </w:p>
         </w:tc>
@@ -946,7 +1017,7 @@
               <w:jc w:val="left"/>
             </w:pPr>
             <w:r>
-              <w:t xml:space="preserve">4</w:t>
+              <w:t xml:space="preserve">3</w:t>
             </w:r>
           </w:p>
         </w:tc>
@@ -957,18 +1028,29 @@
               <w:jc w:val="right"/>
             </w:pPr>
             <w:r>
-              <w:t xml:space="preserve">-3.40</w:t>
-            </w:r>
-          </w:p>
-        </w:tc>
-        <w:tc>
-          <w:p>
-            <w:pPr>
-              <w:pStyle w:val="Compact"/>
-              <w:jc w:val="left"/>
-            </w:pPr>
-            <w:r>
-              <w:t xml:space="preserve">(-6.45 - -0.34)</w:t>
+              <w:t xml:space="preserve">-3.07</w:t>
+            </w:r>
+          </w:p>
+        </w:tc>
+        <w:tc>
+          <w:p>
+            <w:pPr>
+              <w:pStyle w:val="Compact"/>
+              <w:jc w:val="left"/>
+            </w:pPr>
+            <w:r>
+              <w:t xml:space="preserve">(-6.69 - 0.55)</w:t>
+            </w:r>
+          </w:p>
+        </w:tc>
+        <w:tc>
+          <w:p>
+            <w:pPr>
+              <w:pStyle w:val="Compact"/>
+              <w:jc w:val="right"/>
+            </w:pPr>
+            <w:r>
+              <w:t xml:space="preserve">178</w:t>
             </w:r>
           </w:p>
         </w:tc>
@@ -992,7 +1074,7 @@
               <w:jc w:val="left"/>
             </w:pPr>
             <w:r>
-              <w:t xml:space="preserve">2</w:t>
+              <w:t xml:space="preserve">3</w:t>
             </w:r>
           </w:p>
         </w:tc>
@@ -1003,18 +1085,29 @@
               <w:jc w:val="right"/>
             </w:pPr>
             <w:r>
-              <w:t xml:space="preserve">-2.32</w:t>
-            </w:r>
-          </w:p>
-        </w:tc>
-        <w:tc>
-          <w:p>
-            <w:pPr>
-              <w:pStyle w:val="Compact"/>
-              <w:jc w:val="left"/>
-            </w:pPr>
-            <w:r>
-              <w:t xml:space="preserve">(-4.77 - 0.14)</w:t>
+              <w:t xml:space="preserve">-2.27</w:t>
+            </w:r>
+          </w:p>
+        </w:tc>
+        <w:tc>
+          <w:p>
+            <w:pPr>
+              <w:pStyle w:val="Compact"/>
+              <w:jc w:val="left"/>
+            </w:pPr>
+            <w:r>
+              <w:t xml:space="preserve">(-4.74 - 0.2)</w:t>
+            </w:r>
+          </w:p>
+        </w:tc>
+        <w:tc>
+          <w:p>
+            <w:pPr>
+              <w:pStyle w:val="Compact"/>
+              <w:jc w:val="right"/>
+            </w:pPr>
+            <w:r>
+              <w:t xml:space="preserve">155500</w:t>
             </w:r>
           </w:p>
         </w:tc>
@@ -1027,18 +1120,18 @@
               <w:jc w:val="left"/>
             </w:pPr>
             <w:r>
-              <w:t xml:space="preserve">g-formula</w:t>
-            </w:r>
-          </w:p>
-        </w:tc>
-        <w:tc>
-          <w:p>
-            <w:pPr>
-              <w:pStyle w:val="Compact"/>
-              <w:jc w:val="left"/>
-            </w:pPr>
-            <w:r>
-              <w:t xml:space="preserve">3</w:t>
+              <w:t xml:space="preserve">Inverse Probability Weighting</w:t>
+            </w:r>
+          </w:p>
+        </w:tc>
+        <w:tc>
+          <w:p>
+            <w:pPr>
+              <w:pStyle w:val="Compact"/>
+              <w:jc w:val="left"/>
+            </w:pPr>
+            <w:r>
+              <w:t xml:space="preserve">4</w:t>
             </w:r>
           </w:p>
         </w:tc>
@@ -1049,18 +1142,29 @@
               <w:jc w:val="right"/>
             </w:pPr>
             <w:r>
-              <w:t xml:space="preserve">-1.22</w:t>
-            </w:r>
-          </w:p>
-        </w:tc>
-        <w:tc>
-          <w:p>
-            <w:pPr>
-              <w:pStyle w:val="Compact"/>
-              <w:jc w:val="left"/>
-            </w:pPr>
-            <w:r>
-              <w:t xml:space="preserve">(-3.63 - 1.2)</w:t>
+              <w:t xml:space="preserve">-3.14</w:t>
+            </w:r>
+          </w:p>
+        </w:tc>
+        <w:tc>
+          <w:p>
+            <w:pPr>
+              <w:pStyle w:val="Compact"/>
+              <w:jc w:val="left"/>
+            </w:pPr>
+            <w:r>
+              <w:t xml:space="preserve">(-6 - -0.28)</w:t>
+            </w:r>
+          </w:p>
+        </w:tc>
+        <w:tc>
+          <w:p>
+            <w:pPr>
+              <w:pStyle w:val="Compact"/>
+              <w:jc w:val="right"/>
+            </w:pPr>
+            <w:r>
+              <w:t xml:space="preserve">194</w:t>
             </w:r>
           </w:p>
         </w:tc>
@@ -1095,18 +1199,29 @@
               <w:jc w:val="right"/>
             </w:pPr>
             <w:r>
-              <w:t xml:space="preserve">-1.75</w:t>
-            </w:r>
-          </w:p>
-        </w:tc>
-        <w:tc>
-          <w:p>
-            <w:pPr>
-              <w:pStyle w:val="Compact"/>
-              <w:jc w:val="left"/>
-            </w:pPr>
-            <w:r>
-              <w:t xml:space="preserve">(-4.47 - 0.98)</w:t>
+              <w:t xml:space="preserve">-1.96</w:t>
+            </w:r>
+          </w:p>
+        </w:tc>
+        <w:tc>
+          <w:p>
+            <w:pPr>
+              <w:pStyle w:val="Compact"/>
+              <w:jc w:val="left"/>
+            </w:pPr>
+            <w:r>
+              <w:t xml:space="preserve">(-4.25 - 0.33)</w:t>
+            </w:r>
+          </w:p>
+        </w:tc>
+        <w:tc>
+          <w:p>
+            <w:pPr>
+              <w:pStyle w:val="Compact"/>
+              <w:jc w:val="right"/>
+            </w:pPr>
+            <w:r>
+              <w:t xml:space="preserve">147500</w:t>
             </w:r>
           </w:p>
         </w:tc>
@@ -1121,6 +1236,26 @@
         <w:t xml:space="preserve">Auxiliary outcomes</w:t>
       </w:r>
       <w:bookmarkEnd w:id="28"/>
+    </w:p>
+    <w:p>
+      <w:pPr>
+        <w:pStyle w:val="SourceCode"/>
+      </w:pPr>
+      <w:r>
+        <w:rPr>
+          <w:rStyle w:val="VerbatimChar"/>
+        </w:rPr>
+        <w:t xml:space="preserve">## quartz_off_screen </w:t>
+      </w:r>
+      <w:r>
+        <w:br w:type="textWrapping"/>
+      </w:r>
+      <w:r>
+        <w:rPr>
+          <w:rStyle w:val="VerbatimChar"/>
+        </w:rPr>
+        <w:t xml:space="preserve">##                 2</w:t>
+      </w:r>
     </w:p>
     <w:p>
       <w:pPr>
@@ -1131,7 +1266,7 @@
           <wp:inline>
             <wp:extent cx="5334000" cy="2133600"/>
             <wp:effectExtent b="0" l="0" r="0" t="0"/>
-            <wp:docPr descr="Figure 4: Effect of one year of PD medication treatment during the first two years of follow-up. Effect on auxiliary outcomes at year 2, 3 and 4 for inverse probability of treatment weighting. Only patients who started medication therapy within two years are included in the analysis." title="" id="1" name="Picture"/>
+            <wp:docPr descr="Figure 4: Effect of one year of PD medication treatment during the first two years of follow-up. Effect on auxiliary outcomes at year 2, 3 and 4 for inverse probability of treatment weighting. Only patients who have started medication therapy at the time of the outcome measurement are included in the analysis." title="" id="1" name="Picture"/>
             <a:graphic>
               <a:graphicData uri="http://schemas.openxmlformats.org/drawingml/2006/picture">
                 <pic:pic>
@@ -1174,7 +1309,7 @@
         <w:pStyle w:val="ImageCaption"/>
       </w:pPr>
       <w:r>
-        <w:t xml:space="preserve">Figure 4: Effect of one year of PD medication treatment during the first two years of follow-up. Effect on auxiliary outcomes at year 2, 3 and 4 for inverse probability of treatment weighting. Only patients who started medication therapy within two years are included in the analysis.</w:t>
+        <w:t xml:space="preserve">Figure 4: Effect of one year of PD medication treatment during the first two years of follow-up. Effect on auxiliary outcomes at year 2, 3 and 4 for inverse probability of treatment weighting. Only patients who have started medication therapy at the time of the outcome measurement are included in the analysis.</w:t>
       </w:r>
     </w:p>
     <w:sectPr/>

</xml_diff>

<commit_message>
Adds additional sensitivity analyses
</commit_message>
<xml_diff>
--- a/results.docx
+++ b/results.docx
@@ -339,6 +339,30 @@
               <w:jc w:val="left"/>
             </w:pPr>
             <w:r>
+              <w:t xml:space="preserve">SCOPA-AUT</w:t>
+            </w:r>
+          </w:p>
+        </w:tc>
+        <w:tc>
+          <w:p>
+            <w:pPr>
+              <w:pStyle w:val="Compact"/>
+              <w:jc w:val="left"/>
+            </w:pPr>
+            <w:r>
+              <w:t xml:space="preserve">9.7 (5.9), NA:1</w:t>
+            </w:r>
+          </w:p>
+        </w:tc>
+      </w:tr>
+      <w:tr>
+        <w:tc>
+          <w:p>
+            <w:pPr>
+              <w:pStyle w:val="Compact"/>
+              <w:jc w:val="left"/>
+            </w:pPr>
+            <w:r>
               <w:t xml:space="preserve">QUIP (% any)</w:t>
             </w:r>
           </w:p>
@@ -533,26 +557,6 @@
         <w:t xml:space="preserve">Disease Progression</w:t>
       </w:r>
       <w:bookmarkEnd w:id="22"/>
-    </w:p>
-    <w:p>
-      <w:pPr>
-        <w:pStyle w:val="SourceCode"/>
-      </w:pPr>
-      <w:r>
-        <w:rPr>
-          <w:rStyle w:val="VerbatimChar"/>
-        </w:rPr>
-        <w:t xml:space="preserve">## quartz_off_screen </w:t>
-      </w:r>
-      <w:r>
-        <w:br w:type="textWrapping"/>
-      </w:r>
-      <w:r>
-        <w:rPr>
-          <w:rStyle w:val="VerbatimChar"/>
-        </w:rPr>
-        <w:t xml:space="preserve">##                 2</w:t>
-      </w:r>
     </w:p>
     <w:p>
       <w:pPr>
@@ -621,26 +625,6 @@
     </w:p>
     <w:p>
       <w:pPr>
-        <w:pStyle w:val="SourceCode"/>
-      </w:pPr>
-      <w:r>
-        <w:rPr>
-          <w:rStyle w:val="VerbatimChar"/>
-        </w:rPr>
-        <w:t xml:space="preserve">## quartz_off_screen </w:t>
-      </w:r>
-      <w:r>
-        <w:br w:type="textWrapping"/>
-      </w:r>
-      <w:r>
-        <w:rPr>
-          <w:rStyle w:val="VerbatimChar"/>
-        </w:rPr>
-        <w:t xml:space="preserve">##                 2</w:t>
-      </w:r>
-    </w:p>
-    <w:p>
-      <w:pPr>
         <w:pStyle w:val="CaptionedFigure"/>
       </w:pPr>
       <w:r>
@@ -706,26 +690,6 @@
     </w:p>
     <w:p>
       <w:pPr>
-        <w:pStyle w:val="SourceCode"/>
-      </w:pPr>
-      <w:r>
-        <w:rPr>
-          <w:rStyle w:val="VerbatimChar"/>
-        </w:rPr>
-        <w:t xml:space="preserve">## quartz_off_screen </w:t>
-      </w:r>
-      <w:r>
-        <w:br w:type="textWrapping"/>
-      </w:r>
-      <w:r>
-        <w:rPr>
-          <w:rStyle w:val="VerbatimChar"/>
-        </w:rPr>
-        <w:t xml:space="preserve">##                 2</w:t>
-      </w:r>
-    </w:p>
-    <w:p>
-      <w:pPr>
         <w:pStyle w:val="CaptionedFigure"/>
       </w:pPr>
       <w:r>
@@ -914,18 +878,18 @@
               <w:jc w:val="right"/>
             </w:pPr>
             <w:r>
-              <w:t xml:space="preserve">-5.19</w:t>
-            </w:r>
-          </w:p>
-        </w:tc>
-        <w:tc>
-          <w:p>
-            <w:pPr>
-              <w:pStyle w:val="Compact"/>
-              <w:jc w:val="left"/>
-            </w:pPr>
-            <w:r>
-              <w:t xml:space="preserve">(-9.95 - -0.43)</w:t>
+              <w:t xml:space="preserve">-5.16</w:t>
+            </w:r>
+          </w:p>
+        </w:tc>
+        <w:tc>
+          <w:p>
+            <w:pPr>
+              <w:pStyle w:val="Compact"/>
+              <w:jc w:val="left"/>
+            </w:pPr>
+            <w:r>
+              <w:t xml:space="preserve">(-10.06 - -0.25)</w:t>
             </w:r>
           </w:p>
         </w:tc>
@@ -971,18 +935,18 @@
               <w:jc w:val="right"/>
             </w:pPr>
             <w:r>
-              <w:t xml:space="preserve">-3.48</w:t>
-            </w:r>
-          </w:p>
-        </w:tc>
-        <w:tc>
-          <w:p>
-            <w:pPr>
-              <w:pStyle w:val="Compact"/>
-              <w:jc w:val="left"/>
-            </w:pPr>
-            <w:r>
-              <w:t xml:space="preserve">(-6.62 - -0.34)</w:t>
+              <w:t xml:space="preserve">-3.63</w:t>
+            </w:r>
+          </w:p>
+        </w:tc>
+        <w:tc>
+          <w:p>
+            <w:pPr>
+              <w:pStyle w:val="Compact"/>
+              <w:jc w:val="left"/>
+            </w:pPr>
+            <w:r>
+              <w:t xml:space="preserve">(-6.68 - -0.58)</w:t>
             </w:r>
           </w:p>
         </w:tc>
@@ -1028,18 +992,18 @@
               <w:jc w:val="right"/>
             </w:pPr>
             <w:r>
-              <w:t xml:space="preserve">-3.07</w:t>
-            </w:r>
-          </w:p>
-        </w:tc>
-        <w:tc>
-          <w:p>
-            <w:pPr>
-              <w:pStyle w:val="Compact"/>
-              <w:jc w:val="left"/>
-            </w:pPr>
-            <w:r>
-              <w:t xml:space="preserve">(-6.69 - 0.55)</w:t>
+              <w:t xml:space="preserve">-2.83</w:t>
+            </w:r>
+          </w:p>
+        </w:tc>
+        <w:tc>
+          <w:p>
+            <w:pPr>
+              <w:pStyle w:val="Compact"/>
+              <w:jc w:val="left"/>
+            </w:pPr>
+            <w:r>
+              <w:t xml:space="preserve">(-6.39 - 0.73)</w:t>
             </w:r>
           </w:p>
         </w:tc>
@@ -1085,18 +1049,18 @@
               <w:jc w:val="right"/>
             </w:pPr>
             <w:r>
-              <w:t xml:space="preserve">-2.27</w:t>
-            </w:r>
-          </w:p>
-        </w:tc>
-        <w:tc>
-          <w:p>
-            <w:pPr>
-              <w:pStyle w:val="Compact"/>
-              <w:jc w:val="left"/>
-            </w:pPr>
-            <w:r>
-              <w:t xml:space="preserve">(-4.74 - 0.2)</w:t>
+              <w:t xml:space="preserve">-2.24</w:t>
+            </w:r>
+          </w:p>
+        </w:tc>
+        <w:tc>
+          <w:p>
+            <w:pPr>
+              <w:pStyle w:val="Compact"/>
+              <w:jc w:val="left"/>
+            </w:pPr>
+            <w:r>
+              <w:t xml:space="preserve">(-4.73 - 0.25)</w:t>
             </w:r>
           </w:p>
         </w:tc>
@@ -1142,18 +1106,18 @@
               <w:jc w:val="right"/>
             </w:pPr>
             <w:r>
-              <w:t xml:space="preserve">-3.14</w:t>
-            </w:r>
-          </w:p>
-        </w:tc>
-        <w:tc>
-          <w:p>
-            <w:pPr>
-              <w:pStyle w:val="Compact"/>
-              <w:jc w:val="left"/>
-            </w:pPr>
-            <w:r>
-              <w:t xml:space="preserve">(-6 - -0.28)</w:t>
+              <w:t xml:space="preserve">-3.10</w:t>
+            </w:r>
+          </w:p>
+        </w:tc>
+        <w:tc>
+          <w:p>
+            <w:pPr>
+              <w:pStyle w:val="Compact"/>
+              <w:jc w:val="left"/>
+            </w:pPr>
+            <w:r>
+              <w:t xml:space="preserve">(-5.97 - -0.22)</w:t>
             </w:r>
           </w:p>
         </w:tc>
@@ -1199,18 +1163,18 @@
               <w:jc w:val="right"/>
             </w:pPr>
             <w:r>
-              <w:t xml:space="preserve">-1.96</w:t>
-            </w:r>
-          </w:p>
-        </w:tc>
-        <w:tc>
-          <w:p>
-            <w:pPr>
-              <w:pStyle w:val="Compact"/>
-              <w:jc w:val="left"/>
-            </w:pPr>
-            <w:r>
-              <w:t xml:space="preserve">(-4.25 - 0.33)</w:t>
+              <w:t xml:space="preserve">-1.98</w:t>
+            </w:r>
+          </w:p>
+        </w:tc>
+        <w:tc>
+          <w:p>
+            <w:pPr>
+              <w:pStyle w:val="Compact"/>
+              <w:jc w:val="left"/>
+            </w:pPr>
+            <w:r>
+              <w:t xml:space="preserve">(-4.34 - 0.39)</w:t>
             </w:r>
           </w:p>
         </w:tc>
@@ -1239,32 +1203,12 @@
     </w:p>
     <w:p>
       <w:pPr>
-        <w:pStyle w:val="SourceCode"/>
-      </w:pPr>
-      <w:r>
-        <w:rPr>
-          <w:rStyle w:val="VerbatimChar"/>
-        </w:rPr>
-        <w:t xml:space="preserve">## quartz_off_screen </w:t>
-      </w:r>
-      <w:r>
-        <w:br w:type="textWrapping"/>
-      </w:r>
-      <w:r>
-        <w:rPr>
-          <w:rStyle w:val="VerbatimChar"/>
-        </w:rPr>
-        <w:t xml:space="preserve">##                 2</w:t>
-      </w:r>
-    </w:p>
-    <w:p>
-      <w:pPr>
         <w:pStyle w:val="CaptionedFigure"/>
       </w:pPr>
       <w:r>
         <w:drawing>
           <wp:inline>
-            <wp:extent cx="5334000" cy="2133600"/>
+            <wp:extent cx="5334000" cy="1599706"/>
             <wp:effectExtent b="0" l="0" r="0" t="0"/>
             <wp:docPr descr="Figure 4: Effect of one year of PD medication treatment during the first two years of follow-up. Effect on auxiliary outcomes at year 2, 3 and 4 for inverse probability of treatment weighting. Only patients who have started medication therapy at the time of the outcome measurement are included in the analysis." title="" id="1" name="Picture"/>
             <a:graphic>
@@ -1285,7 +1229,7 @@
                   <pic:spPr bwMode="auto">
                     <a:xfrm>
                       <a:off x="0" y="0"/>
-                      <a:ext cx="5334000" cy="2133600"/>
+                      <a:ext cx="5334000" cy="1599706"/>
                     </a:xfrm>
                     <a:prstGeom prst="rect">
                       <a:avLst/>

</xml_diff>